<commit_message>
Update certificates oea and speciality
</commit_message>
<xml_diff>
--- a/public/templates/certificates/oea.docx
+++ b/public/templates/certificates/oea.docx
@@ -429,23 +429,6 @@
           <w:szCs w:val="22"/>
         </w:rPr>
         <w:tab/>
-        <w:t xml:space="preserve">Dra. </w:t>
-      </w:r>
-      <w:r>
-        <w:rPr>
-          <w:rFonts w:ascii="Book Antiqua" w:hAnsi="Book Antiqua"/>
-          <w:sz w:val="20"/>
-          <w:szCs w:val="22"/>
-        </w:rPr>
-        <w:t>K</w:t>
-      </w:r>
-      <w:r>
-        <w:rPr>
-          <w:rFonts w:ascii="Book Antiqua" w:hAnsi="Book Antiqua"/>
-          <w:sz w:val="20"/>
-          <w:szCs w:val="22"/>
-        </w:rPr>
-        <w:t>atalina Parra</w:t>
       </w:r>
     </w:p>
     <w:p>
@@ -628,7 +611,17 @@
           <w:sz w:val="20"/>
           <w:szCs w:val="22"/>
         </w:rPr>
-        <w:t xml:space="preserve"> meses presenta trastorno de lenguaje, sin antecedentes personales de importancia, nace de 39 semanas por parto normal sin complicaciones, actualmente se encuentra en el tercer mes de terapia de lenguaje.</w:t>
+        <w:t xml:space="preserve"> meses presenta trastorno de lenguaje, sin antecedentes personales de importancia, nace de 39 semanas por parto normal sin complicaciones, </w:t>
+      </w:r>
+      <w:bookmarkStart w:id="0" w:name="_GoBack"/>
+      <w:bookmarkEnd w:id="0"/>
+      <w:r>
+        <w:rPr>
+          <w:rFonts w:ascii="Book Antiqua" w:hAnsi="Book Antiqua"/>
+          <w:sz w:val="20"/>
+          <w:szCs w:val="22"/>
+        </w:rPr>
+        <w:t>actualmente se encuentra en el tercer mes de terapia de lenguaje.</w:t>
       </w:r>
     </w:p>
     <w:p>
@@ -921,8 +914,6 @@
           <w:szCs w:val="22"/>
         </w:rPr>
       </w:pPr>
-      <w:bookmarkStart w:id="0" w:name="_GoBack"/>
-      <w:bookmarkEnd w:id="0"/>
     </w:p>
     <w:p>
       <w:pPr>

</xml_diff>